<commit_message>
Until solving the taskkk
</commit_message>
<xml_diff>
--- a/Notes.docx
+++ b/Notes.docx
@@ -88,12 +88,21 @@
           <w:szCs w:val="32"/>
         </w:rPr>
       </w:pPr>
-      <w:r>
-        <w:rPr>
-          <w:sz w:val="32"/>
-          <w:szCs w:val="32"/>
-        </w:rPr>
-        <w:t xml:space="preserve">StringBuffer (object): mutable </w:t>
+      <w:proofErr w:type="spellStart"/>
+      <w:r>
+        <w:rPr>
+          <w:sz w:val="32"/>
+          <w:szCs w:val="32"/>
+        </w:rPr>
+        <w:t>StringBuffer</w:t>
+      </w:r>
+      <w:proofErr w:type="spellEnd"/>
+      <w:r>
+        <w:rPr>
+          <w:sz w:val="32"/>
+          <w:szCs w:val="32"/>
+        </w:rPr>
+        <w:t xml:space="preserve"> (object): mutable </w:t>
       </w:r>
     </w:p>
     <w:p>
@@ -598,7 +607,15 @@
           <w:sz w:val="32"/>
           <w:szCs w:val="32"/>
         </w:rPr>
-        <w:t xml:space="preserve"> s</w:t>
+        <w:t xml:space="preserve"> </w:t>
+      </w:r>
+      <w:proofErr w:type="spellStart"/>
+      <w:r>
+        <w:rPr>
+          <w:sz w:val="32"/>
+          <w:szCs w:val="32"/>
+        </w:rPr>
+        <w:t>s</w:t>
       </w:r>
       <w:r>
         <w:rPr>
@@ -607,6 +624,7 @@
         </w:rPr>
         <w:t>taticNestedClass</w:t>
       </w:r>
+      <w:proofErr w:type="spellEnd"/>
     </w:p>
     <w:p>
       <w:pPr>
@@ -1608,6 +1626,7 @@
         </w:rPr>
         <w:t xml:space="preserve"> </w:t>
       </w:r>
+      <w:proofErr w:type="spellStart"/>
       <w:r>
         <w:rPr>
           <w:sz w:val="32"/>
@@ -1615,6 +1634,7 @@
         </w:rPr>
         <w:t>FileNotFoundException</w:t>
       </w:r>
+      <w:proofErr w:type="spellEnd"/>
       <w:r>
         <w:rPr>
           <w:sz w:val="32"/>
@@ -1868,12 +1888,21 @@
           <w:szCs w:val="32"/>
         </w:rPr>
       </w:pPr>
-      <w:r>
-        <w:rPr>
-          <w:sz w:val="32"/>
-          <w:szCs w:val="32"/>
-        </w:rPr>
-        <w:t>the contained object can exist independently of the containing object</w:t>
+      <w:proofErr w:type="spellStart"/>
+      <w:r>
+        <w:rPr>
+          <w:sz w:val="32"/>
+          <w:szCs w:val="32"/>
+        </w:rPr>
+        <w:t>the</w:t>
+      </w:r>
+      <w:proofErr w:type="spellEnd"/>
+      <w:r>
+        <w:rPr>
+          <w:sz w:val="32"/>
+          <w:szCs w:val="32"/>
+        </w:rPr>
+        <w:t xml:space="preserve"> contained object can exist independently of the containing object</w:t>
       </w:r>
     </w:p>
     <w:p>
@@ -1920,12 +1949,21 @@
           <w:szCs w:val="32"/>
         </w:rPr>
       </w:pPr>
-      <w:r>
-        <w:rPr>
-          <w:sz w:val="32"/>
-          <w:szCs w:val="32"/>
-        </w:rPr>
-        <w:t xml:space="preserve">System.out.println()? </w:t>
+      <w:proofErr w:type="spellStart"/>
+      <w:r>
+        <w:rPr>
+          <w:sz w:val="32"/>
+          <w:szCs w:val="32"/>
+        </w:rPr>
+        <w:t>System.out.println</w:t>
+      </w:r>
+      <w:proofErr w:type="spellEnd"/>
+      <w:r>
+        <w:rPr>
+          <w:sz w:val="32"/>
+          <w:szCs w:val="32"/>
+        </w:rPr>
+        <w:t xml:space="preserve">()? </w:t>
       </w:r>
     </w:p>
     <w:p>
@@ -1967,12 +2005,21 @@
           <w:szCs w:val="32"/>
         </w:rPr>
       </w:pPr>
-      <w:r>
-        <w:rPr>
-          <w:sz w:val="32"/>
-          <w:szCs w:val="32"/>
-        </w:rPr>
-        <w:t xml:space="preserve">Java.lang package </w:t>
+      <w:proofErr w:type="spellStart"/>
+      <w:r>
+        <w:rPr>
+          <w:sz w:val="32"/>
+          <w:szCs w:val="32"/>
+        </w:rPr>
+        <w:t>Java.lang</w:t>
+      </w:r>
+      <w:proofErr w:type="spellEnd"/>
+      <w:r>
+        <w:rPr>
+          <w:sz w:val="32"/>
+          <w:szCs w:val="32"/>
+        </w:rPr>
+        <w:t xml:space="preserve"> package </w:t>
       </w:r>
       <w:r>
         <w:rPr>
@@ -2016,12 +2063,21 @@
         </w:rPr>
         <w:t xml:space="preserve"> </w:t>
       </w:r>
-      <w:r>
-        <w:rPr>
-          <w:sz w:val="32"/>
-          <w:szCs w:val="32"/>
-        </w:rPr>
-        <w:t xml:space="preserve">PrintStream </w:t>
+      <w:proofErr w:type="spellStart"/>
+      <w:r>
+        <w:rPr>
+          <w:sz w:val="32"/>
+          <w:szCs w:val="32"/>
+        </w:rPr>
+        <w:t>PrintStream</w:t>
+      </w:r>
+      <w:proofErr w:type="spellEnd"/>
+      <w:r>
+        <w:rPr>
+          <w:sz w:val="32"/>
+          <w:szCs w:val="32"/>
+        </w:rPr>
+        <w:t xml:space="preserve"> </w:t>
       </w:r>
       <w:r>
         <w:rPr>
@@ -2050,15 +2106,40 @@
           <w:sz w:val="32"/>
           <w:szCs w:val="32"/>
         </w:rPr>
-        <w:t>),methodslike</w:t>
-      </w:r>
+        <w:t>),</w:t>
+      </w:r>
+      <w:proofErr w:type="spellStart"/>
+      <w:r>
+        <w:rPr>
+          <w:sz w:val="32"/>
+          <w:szCs w:val="32"/>
+        </w:rPr>
+        <w:t>methodslike</w:t>
+      </w:r>
+      <w:proofErr w:type="spellEnd"/>
       <w:proofErr w:type="gramEnd"/>
       <w:r>
         <w:rPr>
           <w:sz w:val="32"/>
           <w:szCs w:val="32"/>
         </w:rPr>
-        <w:t xml:space="preserve"> (println())</w:t>
+        <w:t xml:space="preserve"> (</w:t>
+      </w:r>
+      <w:proofErr w:type="spellStart"/>
+      <w:r>
+        <w:rPr>
+          <w:sz w:val="32"/>
+          <w:szCs w:val="32"/>
+        </w:rPr>
+        <w:t>println</w:t>
+      </w:r>
+      <w:proofErr w:type="spellEnd"/>
+      <w:r>
+        <w:rPr>
+          <w:sz w:val="32"/>
+          <w:szCs w:val="32"/>
+        </w:rPr>
+        <w:t>())</w:t>
       </w:r>
     </w:p>
     <w:p>
@@ -2117,7 +2198,23 @@
           <w:sz w:val="32"/>
           <w:szCs w:val="32"/>
         </w:rPr>
-        <w:t xml:space="preserve"> ,static&amp;default methods in interface</w:t>
+        <w:t xml:space="preserve"> ,</w:t>
+      </w:r>
+      <w:proofErr w:type="spellStart"/>
+      <w:r>
+        <w:rPr>
+          <w:sz w:val="32"/>
+          <w:szCs w:val="32"/>
+        </w:rPr>
+        <w:t>static&amp;default</w:t>
+      </w:r>
+      <w:proofErr w:type="spellEnd"/>
+      <w:r>
+        <w:rPr>
+          <w:sz w:val="32"/>
+          <w:szCs w:val="32"/>
+        </w:rPr>
+        <w:t xml:space="preserve"> methods in interface</w:t>
       </w:r>
     </w:p>
     <w:p>
@@ -2183,23 +2280,70 @@
             <w14:round/>
           </w14:textOutline>
         </w:rPr>
-        <w:t>concepts of oop?</w:t>
-      </w:r>
-    </w:p>
-    <w:p>
-      <w:pPr>
-        <w:rPr>
-          <w:sz w:val="32"/>
-          <w:szCs w:val="32"/>
-        </w:rPr>
-      </w:pPr>
+        <w:t xml:space="preserve">concepts of </w:t>
+      </w:r>
+      <w:proofErr w:type="spellStart"/>
+      <w:r>
+        <w:rPr>
+          <w:color w:val="4472C4" w:themeColor="accent1"/>
+          <w:sz w:val="32"/>
+          <w:szCs w:val="32"/>
+          <w14:shadow w14:blurRad="38100" w14:dist="25400" w14:dir="5400000" w14:sx="100000" w14:sy="100000" w14:kx="0" w14:ky="0" w14:algn="ctr">
+            <w14:srgbClr w14:val="6E747A">
+              <w14:alpha w14:val="57000"/>
+            </w14:srgbClr>
+          </w14:shadow>
+          <w14:textOutline w14:w="0" w14:cap="flat" w14:cmpd="sng" w14:algn="ctr">
+            <w14:noFill/>
+            <w14:prstDash w14:val="solid"/>
+            <w14:round/>
+          </w14:textOutline>
+        </w:rPr>
+        <w:t>oop</w:t>
+      </w:r>
+      <w:proofErr w:type="spellEnd"/>
+      <w:r>
+        <w:rPr>
+          <w:color w:val="4472C4" w:themeColor="accent1"/>
+          <w:sz w:val="32"/>
+          <w:szCs w:val="32"/>
+          <w14:shadow w14:blurRad="38100" w14:dist="25400" w14:dir="5400000" w14:sx="100000" w14:sy="100000" w14:kx="0" w14:ky="0" w14:algn="ctr">
+            <w14:srgbClr w14:val="6E747A">
+              <w14:alpha w14:val="57000"/>
+            </w14:srgbClr>
+          </w14:shadow>
+          <w14:textOutline w14:w="0" w14:cap="flat" w14:cmpd="sng" w14:algn="ctr">
+            <w14:noFill/>
+            <w14:prstDash w14:val="solid"/>
+            <w14:round/>
+          </w14:textOutline>
+        </w:rPr>
+        <w:t>?</w:t>
+      </w:r>
+    </w:p>
+    <w:p>
+      <w:pPr>
+        <w:rPr>
+          <w:sz w:val="32"/>
+          <w:szCs w:val="32"/>
+        </w:rPr>
+      </w:pPr>
+      <w:proofErr w:type="spellStart"/>
       <w:proofErr w:type="gramStart"/>
       <w:r>
         <w:rPr>
           <w:sz w:val="32"/>
           <w:szCs w:val="32"/>
         </w:rPr>
-        <w:t>Inhertance:-</w:t>
+        <w:t>Inhertance</w:t>
+      </w:r>
+      <w:proofErr w:type="spellEnd"/>
+      <w:r>
+        <w:rPr>
+          <w:sz w:val="32"/>
+          <w:szCs w:val="32"/>
+        </w:rPr>
+        <w:t>:-</w:t>
       </w:r>
       <w:proofErr w:type="gramEnd"/>
     </w:p>
@@ -2323,7 +2467,23 @@
           <w:sz w:val="32"/>
           <w:szCs w:val="32"/>
         </w:rPr>
-        <w:t>-interface: all methods are abstract by default but befor Java-8</w:t>
+        <w:t xml:space="preserve">-interface: all methods are abstract by default but </w:t>
+      </w:r>
+      <w:proofErr w:type="spellStart"/>
+      <w:r>
+        <w:rPr>
+          <w:sz w:val="32"/>
+          <w:szCs w:val="32"/>
+        </w:rPr>
+        <w:t>befor</w:t>
+      </w:r>
+      <w:proofErr w:type="spellEnd"/>
+      <w:r>
+        <w:rPr>
+          <w:sz w:val="32"/>
+          <w:szCs w:val="32"/>
+        </w:rPr>
+        <w:t xml:space="preserve"> Java-8</w:t>
       </w:r>
       <w:r>
         <w:rPr>
@@ -2498,7 +2658,23 @@
           <w:sz w:val="32"/>
           <w:szCs w:val="32"/>
         </w:rPr>
-        <w:t>methods with the same name but differnt parameters type or number</w:t>
+        <w:t xml:space="preserve">methods with the same name but </w:t>
+      </w:r>
+      <w:proofErr w:type="spellStart"/>
+      <w:r>
+        <w:rPr>
+          <w:sz w:val="32"/>
+          <w:szCs w:val="32"/>
+        </w:rPr>
+        <w:t>differnt</w:t>
+      </w:r>
+      <w:proofErr w:type="spellEnd"/>
+      <w:r>
+        <w:rPr>
+          <w:sz w:val="32"/>
+          <w:szCs w:val="32"/>
+        </w:rPr>
+        <w:t xml:space="preserve"> parameters type or number</w:t>
       </w:r>
     </w:p>
     <w:p>
@@ -2775,6 +2951,7 @@
         </w:rPr>
         <w:t>is checked (notified) by the compiler at compilation-</w:t>
       </w:r>
+      <w:proofErr w:type="spellStart"/>
       <w:proofErr w:type="gramStart"/>
       <w:r>
         <w:rPr>
@@ -2783,6 +2960,7 @@
         </w:rPr>
         <w:t>time,also</w:t>
       </w:r>
+      <w:proofErr w:type="spellEnd"/>
       <w:proofErr w:type="gramEnd"/>
       <w:r>
         <w:rPr>
@@ -3554,6 +3732,7 @@
                 <w14:ligatures w14:val="none"/>
               </w:rPr>
             </w:pPr>
+            <w:proofErr w:type="spellStart"/>
             <w:proofErr w:type="gramStart"/>
             <w:r>
               <w:rPr>
@@ -3572,6 +3751,7 @@
               </w:rPr>
               <w:t>.List</w:t>
             </w:r>
+            <w:proofErr w:type="spellEnd"/>
           </w:p>
         </w:tc>
         <w:tc>
@@ -3591,6 +3771,7 @@
                 <w14:ligatures w14:val="none"/>
               </w:rPr>
             </w:pPr>
+            <w:proofErr w:type="spellStart"/>
             <w:proofErr w:type="gramStart"/>
             <w:r>
               <w:rPr>
@@ -3609,6 +3790,7 @@
               </w:rPr>
               <w:t>.Set</w:t>
             </w:r>
+            <w:proofErr w:type="spellEnd"/>
           </w:p>
         </w:tc>
         <w:tc>
@@ -3626,6 +3808,7 @@
                 <w14:ligatures w14:val="none"/>
               </w:rPr>
             </w:pPr>
+            <w:proofErr w:type="spellStart"/>
             <w:proofErr w:type="gramStart"/>
             <w:r>
               <w:rPr>
@@ -3644,6 +3827,7 @@
               </w:rPr>
               <w:t>.Map</w:t>
             </w:r>
+            <w:proofErr w:type="spellEnd"/>
           </w:p>
           <w:p>
             <w:pPr>
@@ -5816,7 +6000,23 @@
           <w:sz w:val="32"/>
           <w:szCs w:val="32"/>
         </w:rPr>
-        <w:t xml:space="preserve"> (getInstance)-&gt;</w:t>
+        <w:t xml:space="preserve"> (</w:t>
+      </w:r>
+      <w:proofErr w:type="spellStart"/>
+      <w:r>
+        <w:rPr>
+          <w:sz w:val="32"/>
+          <w:szCs w:val="32"/>
+        </w:rPr>
+        <w:t>getInstance</w:t>
+      </w:r>
+      <w:proofErr w:type="spellEnd"/>
+      <w:r>
+        <w:rPr>
+          <w:sz w:val="32"/>
+          <w:szCs w:val="32"/>
+        </w:rPr>
+        <w:t>)-&gt;</w:t>
       </w:r>
       <w:r>
         <w:rPr>
@@ -6023,8 +6223,9 @@
           <w:rtl/>
           <w:lang w:bidi="ar-EG"/>
         </w:rPr>
-        <w:t>كـأني بعمل وسيط ينفذ اللي انا عايزو عشان احافظ ان كله هيتم بنفس الطريقة او الجودة  ف الكلاسيز المختلف</w:t>
-      </w:r>
+        <w:t xml:space="preserve">كـأني بعمل وسيط ينفذ اللي انا عايزو عشان احافظ ان كله هيتم بنفس الطريقة او الجودة  ف </w:t>
+      </w:r>
+      <w:proofErr w:type="spellStart"/>
       <w:r>
         <w:rPr>
           <w:rFonts w:hint="cs"/>
@@ -6033,7 +6234,50 @@
           <w:rtl/>
           <w:lang w:bidi="ar-EG"/>
         </w:rPr>
-        <w:t>ة ولما احتاج اعدل هعدل ف مكان واحد بس وهو ال )</w:t>
+        <w:t>الكلاسيز</w:t>
+      </w:r>
+      <w:proofErr w:type="spellEnd"/>
+      <w:r>
+        <w:rPr>
+          <w:rFonts w:hint="cs"/>
+          <w:sz w:val="32"/>
+          <w:szCs w:val="32"/>
+          <w:rtl/>
+          <w:lang w:bidi="ar-EG"/>
+        </w:rPr>
+        <w:t xml:space="preserve"> المختلف</w:t>
+      </w:r>
+      <w:r>
+        <w:rPr>
+          <w:rFonts w:hint="cs"/>
+          <w:sz w:val="32"/>
+          <w:szCs w:val="32"/>
+          <w:rtl/>
+          <w:lang w:bidi="ar-EG"/>
+        </w:rPr>
+        <w:t xml:space="preserve">ة ولما احتاج اعدل </w:t>
+      </w:r>
+      <w:proofErr w:type="spellStart"/>
+      <w:r>
+        <w:rPr>
+          <w:rFonts w:hint="cs"/>
+          <w:sz w:val="32"/>
+          <w:szCs w:val="32"/>
+          <w:rtl/>
+          <w:lang w:bidi="ar-EG"/>
+        </w:rPr>
+        <w:t>هعدل</w:t>
+      </w:r>
+      <w:proofErr w:type="spellEnd"/>
+      <w:r>
+        <w:rPr>
+          <w:rFonts w:hint="cs"/>
+          <w:sz w:val="32"/>
+          <w:szCs w:val="32"/>
+          <w:rtl/>
+          <w:lang w:bidi="ar-EG"/>
+        </w:rPr>
+        <w:t xml:space="preserve"> ف مكان واحد بس وهو ال )</w:t>
       </w:r>
       <w:r>
         <w:rPr>
@@ -6245,7 +6489,23 @@
           <w:sz w:val="32"/>
           <w:szCs w:val="32"/>
         </w:rPr>
-        <w:t xml:space="preserve"> can use Inhertance or  </w:t>
+        <w:t xml:space="preserve"> can use </w:t>
+      </w:r>
+      <w:proofErr w:type="spellStart"/>
+      <w:r>
+        <w:rPr>
+          <w:sz w:val="32"/>
+          <w:szCs w:val="32"/>
+        </w:rPr>
+        <w:t>Inhertance</w:t>
+      </w:r>
+      <w:proofErr w:type="spellEnd"/>
+      <w:r>
+        <w:rPr>
+          <w:sz w:val="32"/>
+          <w:szCs w:val="32"/>
+        </w:rPr>
+        <w:t xml:space="preserve"> or  </w:t>
       </w:r>
     </w:p>
     <w:p>
@@ -6550,6 +6810,44 @@
     </w:p>
     <w:p>
       <w:pPr>
+        <w:spacing w:line="276" w:lineRule="auto"/>
+        <w:rPr>
+          <w:color w:val="4472C4" w:themeColor="accent1"/>
+          <w:sz w:val="28"/>
+          <w:szCs w:val="28"/>
+          <w14:shadow w14:blurRad="38100" w14:dist="25400" w14:dir="5400000" w14:sx="100000" w14:sy="100000" w14:kx="0" w14:ky="0" w14:algn="ctr">
+            <w14:srgbClr w14:val="6E747A">
+              <w14:alpha w14:val="57000"/>
+            </w14:srgbClr>
+          </w14:shadow>
+          <w14:textOutline w14:w="0" w14:cap="flat" w14:cmpd="sng" w14:algn="ctr">
+            <w14:noFill/>
+            <w14:prstDash w14:val="solid"/>
+            <w14:round/>
+          </w14:textOutline>
+        </w:rPr>
+      </w:pPr>
+      <w:r>
+        <w:rPr>
+          <w:color w:val="4472C4" w:themeColor="accent1"/>
+          <w:sz w:val="28"/>
+          <w:szCs w:val="28"/>
+          <w14:shadow w14:blurRad="38100" w14:dist="25400" w14:dir="5400000" w14:sx="100000" w14:sy="100000" w14:kx="0" w14:ky="0" w14:algn="ctr">
+            <w14:srgbClr w14:val="6E747A">
+              <w14:alpha w14:val="57000"/>
+            </w14:srgbClr>
+          </w14:shadow>
+          <w14:textOutline w14:w="0" w14:cap="flat" w14:cmpd="sng" w14:algn="ctr">
+            <w14:noFill/>
+            <w14:prstDash w14:val="solid"/>
+            <w14:round/>
+          </w14:textOutline>
+        </w:rPr>
+        <w:t>https://docs.oracle.com/javase/8/docs/api/java/util/stream/Stream.html</w:t>
+      </w:r>
+    </w:p>
+    <w:p>
+      <w:pPr>
         <w:pStyle w:val="ListParagraph"/>
         <w:numPr>
           <w:ilvl w:val="0"/>
@@ -6961,7 +7259,7 @@
             <w14:round/>
           </w14:textOutline>
         </w:rPr>
-        <w:t xml:space="preserve">       </w:t>
+        <w:t xml:space="preserve">       other) </w:t>
       </w:r>
       <w:r>
         <w:rPr>
@@ -6979,7 +7277,7 @@
             <w14:round/>
           </w14:textOutline>
         </w:rPr>
-        <w:t xml:space="preserve">other) </w:t>
+        <w:sym w:font="Wingdings" w:char="F0E0"/>
       </w:r>
       <w:r>
         <w:rPr>
@@ -6997,9 +7295,17 @@
             <w14:round/>
           </w14:textOutline>
         </w:rPr>
-        <w:sym w:font="Wingdings" w:char="F0E0"/>
-      </w:r>
-      <w:r>
+        <w:t xml:space="preserve"> map, filter, sorted.</w:t>
+      </w:r>
+    </w:p>
+    <w:p>
+      <w:pPr>
+        <w:pStyle w:val="ListParagraph"/>
+        <w:numPr>
+          <w:ilvl w:val="1"/>
+          <w:numId w:val="19"/>
+        </w:numPr>
+        <w:spacing w:line="276" w:lineRule="auto"/>
         <w:rPr>
           <w:color w:val="000000" w:themeColor="text1"/>
           <w:sz w:val="32"/>
@@ -7015,17 +7321,8 @@
             <w14:round/>
           </w14:textOutline>
         </w:rPr>
-        <w:t xml:space="preserve"> map, filter, sorted.</w:t>
-      </w:r>
-    </w:p>
-    <w:p>
-      <w:pPr>
-        <w:pStyle w:val="ListParagraph"/>
-        <w:numPr>
-          <w:ilvl w:val="1"/>
-          <w:numId w:val="19"/>
-        </w:numPr>
-        <w:spacing w:line="276" w:lineRule="auto"/>
+      </w:pPr>
+      <w:r>
         <w:rPr>
           <w:color w:val="000000" w:themeColor="text1"/>
           <w:sz w:val="32"/>
@@ -7041,8 +7338,13 @@
             <w14:round/>
           </w14:textOutline>
         </w:rPr>
-      </w:pPr>
-      <w:r>
+        <w:t xml:space="preserve"> Terminal: make the end of chained stream calls, and return any </w:t>
+      </w:r>
+    </w:p>
+    <w:p>
+      <w:pPr>
+        <w:pStyle w:val="ListParagraph"/>
+        <w:spacing w:line="276" w:lineRule="auto"/>
         <w:rPr>
           <w:color w:val="000000" w:themeColor="text1"/>
           <w:sz w:val="32"/>
@@ -7058,13 +7360,8 @@
             <w14:round/>
           </w14:textOutline>
         </w:rPr>
-        <w:t xml:space="preserve"> Terminal: make the end of chained stream calls, and return any </w:t>
-      </w:r>
-    </w:p>
-    <w:p>
-      <w:pPr>
-        <w:pStyle w:val="ListParagraph"/>
-        <w:spacing w:line="276" w:lineRule="auto"/>
+      </w:pPr>
+      <w:r>
         <w:rPr>
           <w:color w:val="000000" w:themeColor="text1"/>
           <w:sz w:val="32"/>
@@ -7080,7 +7377,8 @@
             <w14:round/>
           </w14:textOutline>
         </w:rPr>
-      </w:pPr>
+        <w:t xml:space="preserve">         result </w:t>
+      </w:r>
       <w:r>
         <w:rPr>
           <w:color w:val="000000" w:themeColor="text1"/>
@@ -7097,7 +7395,7 @@
             <w14:round/>
           </w14:textOutline>
         </w:rPr>
-        <w:t xml:space="preserve">         </w:t>
+        <w:sym w:font="Wingdings" w:char="F0E0"/>
       </w:r>
       <w:r>
         <w:rPr>
@@ -7115,8 +7413,9 @@
             <w14:round/>
           </w14:textOutline>
         </w:rPr>
-        <w:t xml:space="preserve">result </w:t>
-      </w:r>
+        <w:t xml:space="preserve"> collect, </w:t>
+      </w:r>
+      <w:proofErr w:type="spellStart"/>
       <w:r>
         <w:rPr>
           <w:color w:val="000000" w:themeColor="text1"/>
@@ -7133,8 +7432,9 @@
             <w14:round/>
           </w14:textOutline>
         </w:rPr>
-        <w:sym w:font="Wingdings" w:char="F0E0"/>
-      </w:r>
+        <w:t>forEach</w:t>
+      </w:r>
+      <w:proofErr w:type="spellEnd"/>
       <w:r>
         <w:rPr>
           <w:color w:val="000000" w:themeColor="text1"/>
@@ -7151,7 +7451,7 @@
             <w14:round/>
           </w14:textOutline>
         </w:rPr>
-        <w:t xml:space="preserve"> collect, forEach, reduce.</w:t>
+        <w:t>, reduce.</w:t>
       </w:r>
     </w:p>
     <w:p>

</xml_diff>